<commit_message>
Adding mean BMI to Table 1
</commit_message>
<xml_diff>
--- a/Results/Tables/Table_LC_Demographics_FINAL.docx
+++ b/Results/Tables/Table_LC_Demographics_FINAL.docx
@@ -4781,227 +4781,227 @@
                 <w:szCs w:val="22"/>
                 <w:color w:val="000000"/>
               </w:rPr>
-              <w:t xml:space="preserve">Exercise (%)</w:t>
-            </w:r>
-          </w:p>
-        </w:tc>
-        <w:tc>
-          <w:tcPr>
-            <w:tcBorders>
-              <w:bottom w:val="none" w:sz="0" w:space="0" w:color="000000"/>
-              <w:top w:val="none" w:sz="0" w:space="0" w:color="000000"/>
-              <w:left w:val="none" w:sz="0" w:space="0" w:color="000000"/>
-              <w:right w:val="none" w:sz="0" w:space="0" w:color="000000"/>
-            </w:tcBorders>
-            <w:shd w:val="clear" w:color="auto" w:fill="FFFFFF"/>
-            <w:tcMar>
-              <w:top w:w="0" w:type="dxa"/>
-              <w:bottom w:w="0" w:type="dxa"/>
-              <w:left w:w="0" w:type="dxa"/>
-              <w:right w:w="0" w:type="dxa"/>
-            </w:tcMar>
-            <w:vAlign w:val="center"/>
-          </w:tcPr>
-          <w:p>
-            <w:pPr>
-              <w:pStyle w:val="Normal"/>
-              <w:jc w:val="left"/>
-              <w:pBdr>
-                <w:bottom w:val="none" w:sz="0" w:space="0" w:color="000000"/>
-                <w:top w:val="none" w:sz="0" w:space="0" w:color="000000"/>
-                <w:left w:val="none" w:sz="0" w:space="0" w:color="000000"/>
-                <w:right w:val="none" w:sz="0" w:space="0" w:color="000000"/>
-              </w:pBdr>
-              <w:spacing w:after="100" w:before="100" w:line="240"/>
-              <w:ind w:left="100" w:right="100" w:firstLine="0" w:firstLineChars="0"/>
-            </w:pPr>
-            <w:r>
-              <w:rPr>
-                <w:rFonts w:ascii="Helvetica" w:hAnsi="Helvetica" w:eastAsia="Helvetica" w:cs="Helvetica"/>
-                <w:i w:val="false"/>
-                <w:b w:val="false"/>
-                <w:u w:val="none"/>
-                <w:sz w:val="22"/>
-                <w:szCs w:val="22"/>
-                <w:color w:val="000000"/>
-              </w:rPr>
-              <w:t xml:space="preserve"/>
-            </w:r>
-          </w:p>
-        </w:tc>
-        <w:tc>
-          <w:tcPr>
-            <w:tcBorders>
-              <w:bottom w:val="none" w:sz="0" w:space="0" w:color="000000"/>
-              <w:top w:val="none" w:sz="0" w:space="0" w:color="000000"/>
-              <w:left w:val="none" w:sz="0" w:space="0" w:color="000000"/>
-              <w:right w:val="none" w:sz="0" w:space="0" w:color="000000"/>
-            </w:tcBorders>
-            <w:shd w:val="clear" w:color="auto" w:fill="FFFFFF"/>
-            <w:tcMar>
-              <w:top w:w="0" w:type="dxa"/>
-              <w:bottom w:w="0" w:type="dxa"/>
-              <w:left w:w="0" w:type="dxa"/>
-              <w:right w:w="0" w:type="dxa"/>
-            </w:tcMar>
-            <w:vAlign w:val="center"/>
-          </w:tcPr>
-          <w:p>
-            <w:pPr>
-              <w:pStyle w:val="Normal"/>
-              <w:jc w:val="left"/>
-              <w:pBdr>
-                <w:bottom w:val="none" w:sz="0" w:space="0" w:color="000000"/>
-                <w:top w:val="none" w:sz="0" w:space="0" w:color="000000"/>
-                <w:left w:val="none" w:sz="0" w:space="0" w:color="000000"/>
-                <w:right w:val="none" w:sz="0" w:space="0" w:color="000000"/>
-              </w:pBdr>
-              <w:spacing w:after="100" w:before="100" w:line="240"/>
-              <w:ind w:left="100" w:right="100" w:firstLine="0" w:firstLineChars="0"/>
-            </w:pPr>
-            <w:r>
-              <w:rPr>
-                <w:rFonts w:ascii="Helvetica" w:hAnsi="Helvetica" w:eastAsia="Helvetica" w:cs="Helvetica"/>
-                <w:i w:val="false"/>
-                <w:b w:val="false"/>
-                <w:u w:val="none"/>
-                <w:sz w:val="22"/>
-                <w:szCs w:val="22"/>
-                <w:color w:val="000000"/>
-              </w:rPr>
-              <w:t xml:space="preserve"/>
-            </w:r>
-          </w:p>
-        </w:tc>
-        <w:tc>
-          <w:tcPr>
-            <w:tcBorders>
-              <w:bottom w:val="none" w:sz="0" w:space="0" w:color="000000"/>
-              <w:top w:val="none" w:sz="0" w:space="0" w:color="000000"/>
-              <w:left w:val="none" w:sz="0" w:space="0" w:color="000000"/>
-              <w:right w:val="none" w:sz="0" w:space="0" w:color="000000"/>
-            </w:tcBorders>
-            <w:shd w:val="clear" w:color="auto" w:fill="FFFFFF"/>
-            <w:tcMar>
-              <w:top w:w="0" w:type="dxa"/>
-              <w:bottom w:w="0" w:type="dxa"/>
-              <w:left w:w="0" w:type="dxa"/>
-              <w:right w:w="0" w:type="dxa"/>
-            </w:tcMar>
-            <w:vAlign w:val="center"/>
-          </w:tcPr>
-          <w:p>
-            <w:pPr>
-              <w:pStyle w:val="Normal"/>
-              <w:jc w:val="left"/>
-              <w:pBdr>
-                <w:bottom w:val="none" w:sz="0" w:space="0" w:color="000000"/>
-                <w:top w:val="none" w:sz="0" w:space="0" w:color="000000"/>
-                <w:left w:val="none" w:sz="0" w:space="0" w:color="000000"/>
-                <w:right w:val="none" w:sz="0" w:space="0" w:color="000000"/>
-              </w:pBdr>
-              <w:spacing w:after="100" w:before="100" w:line="240"/>
-              <w:ind w:left="100" w:right="100" w:firstLine="0" w:firstLineChars="0"/>
-            </w:pPr>
-            <w:r>
-              <w:rPr>
-                <w:rFonts w:ascii="Helvetica" w:hAnsi="Helvetica" w:eastAsia="Helvetica" w:cs="Helvetica"/>
-                <w:i w:val="false"/>
-                <w:b w:val="false"/>
-                <w:u w:val="none"/>
-                <w:sz w:val="22"/>
-                <w:szCs w:val="22"/>
-                <w:color w:val="000000"/>
-              </w:rPr>
-              <w:t xml:space="preserve"/>
-            </w:r>
-          </w:p>
-        </w:tc>
-        <w:tc>
-          <w:tcPr>
-            <w:tcBorders>
-              <w:bottom w:val="none" w:sz="0" w:space="0" w:color="000000"/>
-              <w:top w:val="none" w:sz="0" w:space="0" w:color="000000"/>
-              <w:left w:val="none" w:sz="0" w:space="0" w:color="000000"/>
-              <w:right w:val="none" w:sz="0" w:space="0" w:color="000000"/>
-            </w:tcBorders>
-            <w:shd w:val="clear" w:color="auto" w:fill="FFFFFF"/>
-            <w:tcMar>
-              <w:top w:w="0" w:type="dxa"/>
-              <w:bottom w:w="0" w:type="dxa"/>
-              <w:left w:w="0" w:type="dxa"/>
-              <w:right w:w="0" w:type="dxa"/>
-            </w:tcMar>
-            <w:vAlign w:val="center"/>
-          </w:tcPr>
-          <w:p>
-            <w:pPr>
-              <w:pStyle w:val="Normal"/>
-              <w:jc w:val="left"/>
-              <w:pBdr>
-                <w:bottom w:val="none" w:sz="0" w:space="0" w:color="000000"/>
-                <w:top w:val="none" w:sz="0" w:space="0" w:color="000000"/>
-                <w:left w:val="none" w:sz="0" w:space="0" w:color="000000"/>
-                <w:right w:val="none" w:sz="0" w:space="0" w:color="000000"/>
-              </w:pBdr>
-              <w:spacing w:after="100" w:before="100" w:line="240"/>
-              <w:ind w:left="100" w:right="100" w:firstLine="0" w:firstLineChars="0"/>
-            </w:pPr>
-            <w:r>
-              <w:rPr>
-                <w:rFonts w:ascii="Helvetica" w:hAnsi="Helvetica" w:eastAsia="Helvetica" w:cs="Helvetica"/>
-                <w:i w:val="false"/>
-                <w:b w:val="false"/>
-                <w:u w:val="none"/>
-                <w:sz w:val="22"/>
-                <w:szCs w:val="22"/>
-                <w:color w:val="000000"/>
-              </w:rPr>
-              <w:t xml:space="preserve"/>
-            </w:r>
-          </w:p>
-        </w:tc>
-        <w:tc>
-          <w:tcPr>
-            <w:tcBorders>
-              <w:bottom w:val="none" w:sz="0" w:space="0" w:color="000000"/>
-              <w:top w:val="none" w:sz="0" w:space="0" w:color="000000"/>
-              <w:left w:val="none" w:sz="0" w:space="0" w:color="000000"/>
-              <w:right w:val="none" w:sz="0" w:space="0" w:color="000000"/>
-            </w:tcBorders>
-            <w:shd w:val="clear" w:color="auto" w:fill="FFFFFF"/>
-            <w:tcMar>
-              <w:top w:w="0" w:type="dxa"/>
-              <w:bottom w:w="0" w:type="dxa"/>
-              <w:left w:w="0" w:type="dxa"/>
-              <w:right w:w="0" w:type="dxa"/>
-            </w:tcMar>
-            <w:vAlign w:val="center"/>
-          </w:tcPr>
-          <w:p>
-            <w:pPr>
-              <w:pStyle w:val="Normal"/>
-              <w:jc w:val="left"/>
-              <w:pBdr>
-                <w:bottom w:val="none" w:sz="0" w:space="0" w:color="000000"/>
-                <w:top w:val="none" w:sz="0" w:space="0" w:color="000000"/>
-                <w:left w:val="none" w:sz="0" w:space="0" w:color="000000"/>
-                <w:right w:val="none" w:sz="0" w:space="0" w:color="000000"/>
-              </w:pBdr>
-              <w:spacing w:after="100" w:before="100" w:line="240"/>
-              <w:ind w:left="100" w:right="100" w:firstLine="0" w:firstLineChars="0"/>
-            </w:pPr>
-            <w:r>
-              <w:rPr>
-                <w:rFonts w:ascii="Helvetica" w:hAnsi="Helvetica" w:eastAsia="Helvetica" w:cs="Helvetica"/>
-                <w:i w:val="false"/>
-                <w:b w:val="false"/>
-                <w:u w:val="none"/>
-                <w:sz w:val="22"/>
-                <w:szCs w:val="22"/>
-                <w:color w:val="000000"/>
-              </w:rPr>
-              <w:t xml:space="preserve"/>
+              <w:t xml:space="preserve">Median BMI [IQR]</w:t>
+            </w:r>
+          </w:p>
+        </w:tc>
+        <w:tc>
+          <w:tcPr>
+            <w:tcBorders>
+              <w:bottom w:val="none" w:sz="0" w:space="0" w:color="000000"/>
+              <w:top w:val="none" w:sz="0" w:space="0" w:color="000000"/>
+              <w:left w:val="none" w:sz="0" w:space="0" w:color="000000"/>
+              <w:right w:val="none" w:sz="0" w:space="0" w:color="000000"/>
+            </w:tcBorders>
+            <w:shd w:val="clear" w:color="auto" w:fill="FFFFFF"/>
+            <w:tcMar>
+              <w:top w:w="0" w:type="dxa"/>
+              <w:bottom w:w="0" w:type="dxa"/>
+              <w:left w:w="0" w:type="dxa"/>
+              <w:right w:w="0" w:type="dxa"/>
+            </w:tcMar>
+            <w:vAlign w:val="center"/>
+          </w:tcPr>
+          <w:p>
+            <w:pPr>
+              <w:pStyle w:val="Normal"/>
+              <w:jc w:val="left"/>
+              <w:pBdr>
+                <w:bottom w:val="none" w:sz="0" w:space="0" w:color="000000"/>
+                <w:top w:val="none" w:sz="0" w:space="0" w:color="000000"/>
+                <w:left w:val="none" w:sz="0" w:space="0" w:color="000000"/>
+                <w:right w:val="none" w:sz="0" w:space="0" w:color="000000"/>
+              </w:pBdr>
+              <w:spacing w:after="100" w:before="100" w:line="240"/>
+              <w:ind w:left="100" w:right="100" w:firstLine="0" w:firstLineChars="0"/>
+            </w:pPr>
+            <w:r>
+              <w:rPr>
+                <w:rFonts w:ascii="Helvetica" w:hAnsi="Helvetica" w:eastAsia="Helvetica" w:cs="Helvetica"/>
+                <w:i w:val="false"/>
+                <w:b w:val="false"/>
+                <w:u w:val="none"/>
+                <w:sz w:val="22"/>
+                <w:szCs w:val="22"/>
+                <w:color w:val="000000"/>
+              </w:rPr>
+              <w:t xml:space="preserve">34.60 [30.47, 40.12]</w:t>
+            </w:r>
+          </w:p>
+        </w:tc>
+        <w:tc>
+          <w:tcPr>
+            <w:tcBorders>
+              <w:bottom w:val="none" w:sz="0" w:space="0" w:color="000000"/>
+              <w:top w:val="none" w:sz="0" w:space="0" w:color="000000"/>
+              <w:left w:val="none" w:sz="0" w:space="0" w:color="000000"/>
+              <w:right w:val="none" w:sz="0" w:space="0" w:color="000000"/>
+            </w:tcBorders>
+            <w:shd w:val="clear" w:color="auto" w:fill="FFFFFF"/>
+            <w:tcMar>
+              <w:top w:w="0" w:type="dxa"/>
+              <w:bottom w:w="0" w:type="dxa"/>
+              <w:left w:w="0" w:type="dxa"/>
+              <w:right w:w="0" w:type="dxa"/>
+            </w:tcMar>
+            <w:vAlign w:val="center"/>
+          </w:tcPr>
+          <w:p>
+            <w:pPr>
+              <w:pStyle w:val="Normal"/>
+              <w:jc w:val="left"/>
+              <w:pBdr>
+                <w:bottom w:val="none" w:sz="0" w:space="0" w:color="000000"/>
+                <w:top w:val="none" w:sz="0" w:space="0" w:color="000000"/>
+                <w:left w:val="none" w:sz="0" w:space="0" w:color="000000"/>
+                <w:right w:val="none" w:sz="0" w:space="0" w:color="000000"/>
+              </w:pBdr>
+              <w:spacing w:after="100" w:before="100" w:line="240"/>
+              <w:ind w:left="100" w:right="100" w:firstLine="0" w:firstLineChars="0"/>
+            </w:pPr>
+            <w:r>
+              <w:rPr>
+                <w:rFonts w:ascii="Helvetica" w:hAnsi="Helvetica" w:eastAsia="Helvetica" w:cs="Helvetica"/>
+                <w:i w:val="false"/>
+                <w:b w:val="false"/>
+                <w:u w:val="none"/>
+                <w:sz w:val="22"/>
+                <w:szCs w:val="22"/>
+                <w:color w:val="000000"/>
+              </w:rPr>
+              <w:t xml:space="preserve">31.05 [28.33, 36.33]</w:t>
+            </w:r>
+          </w:p>
+        </w:tc>
+        <w:tc>
+          <w:tcPr>
+            <w:tcBorders>
+              <w:bottom w:val="none" w:sz="0" w:space="0" w:color="000000"/>
+              <w:top w:val="none" w:sz="0" w:space="0" w:color="000000"/>
+              <w:left w:val="none" w:sz="0" w:space="0" w:color="000000"/>
+              <w:right w:val="none" w:sz="0" w:space="0" w:color="000000"/>
+            </w:tcBorders>
+            <w:shd w:val="clear" w:color="auto" w:fill="FFFFFF"/>
+            <w:tcMar>
+              <w:top w:w="0" w:type="dxa"/>
+              <w:bottom w:w="0" w:type="dxa"/>
+              <w:left w:w="0" w:type="dxa"/>
+              <w:right w:w="0" w:type="dxa"/>
+            </w:tcMar>
+            <w:vAlign w:val="center"/>
+          </w:tcPr>
+          <w:p>
+            <w:pPr>
+              <w:pStyle w:val="Normal"/>
+              <w:jc w:val="left"/>
+              <w:pBdr>
+                <w:bottom w:val="none" w:sz="0" w:space="0" w:color="000000"/>
+                <w:top w:val="none" w:sz="0" w:space="0" w:color="000000"/>
+                <w:left w:val="none" w:sz="0" w:space="0" w:color="000000"/>
+                <w:right w:val="none" w:sz="0" w:space="0" w:color="000000"/>
+              </w:pBdr>
+              <w:spacing w:after="100" w:before="100" w:line="240"/>
+              <w:ind w:left="100" w:right="100" w:firstLine="0" w:firstLineChars="0"/>
+            </w:pPr>
+            <w:r>
+              <w:rPr>
+                <w:rFonts w:ascii="Helvetica" w:hAnsi="Helvetica" w:eastAsia="Helvetica" w:cs="Helvetica"/>
+                <w:i w:val="false"/>
+                <w:b w:val="false"/>
+                <w:u w:val="none"/>
+                <w:sz w:val="22"/>
+                <w:szCs w:val="22"/>
+                <w:color w:val="000000"/>
+              </w:rPr>
+              <w:t xml:space="preserve">33.13 [29.05, 38.79]</w:t>
+            </w:r>
+          </w:p>
+        </w:tc>
+        <w:tc>
+          <w:tcPr>
+            <w:tcBorders>
+              <w:bottom w:val="none" w:sz="0" w:space="0" w:color="000000"/>
+              <w:top w:val="none" w:sz="0" w:space="0" w:color="000000"/>
+              <w:left w:val="none" w:sz="0" w:space="0" w:color="000000"/>
+              <w:right w:val="none" w:sz="0" w:space="0" w:color="000000"/>
+            </w:tcBorders>
+            <w:shd w:val="clear" w:color="auto" w:fill="FFFFFF"/>
+            <w:tcMar>
+              <w:top w:w="0" w:type="dxa"/>
+              <w:bottom w:w="0" w:type="dxa"/>
+              <w:left w:w="0" w:type="dxa"/>
+              <w:right w:w="0" w:type="dxa"/>
+            </w:tcMar>
+            <w:vAlign w:val="center"/>
+          </w:tcPr>
+          <w:p>
+            <w:pPr>
+              <w:pStyle w:val="Normal"/>
+              <w:jc w:val="left"/>
+              <w:pBdr>
+                <w:bottom w:val="none" w:sz="0" w:space="0" w:color="000000"/>
+                <w:top w:val="none" w:sz="0" w:space="0" w:color="000000"/>
+                <w:left w:val="none" w:sz="0" w:space="0" w:color="000000"/>
+                <w:right w:val="none" w:sz="0" w:space="0" w:color="000000"/>
+              </w:pBdr>
+              <w:spacing w:after="100" w:before="100" w:line="240"/>
+              <w:ind w:left="100" w:right="100" w:firstLine="0" w:firstLineChars="0"/>
+            </w:pPr>
+            <w:r>
+              <w:rPr>
+                <w:rFonts w:ascii="Helvetica" w:hAnsi="Helvetica" w:eastAsia="Helvetica" w:cs="Helvetica"/>
+                <w:i w:val="false"/>
+                <w:b w:val="false"/>
+                <w:u w:val="none"/>
+                <w:sz w:val="22"/>
+                <w:szCs w:val="22"/>
+                <w:color w:val="000000"/>
+              </w:rPr>
+              <w:t xml:space="preserve">35.04 [30.85, 40.56]</w:t>
+            </w:r>
+          </w:p>
+        </w:tc>
+        <w:tc>
+          <w:tcPr>
+            <w:tcBorders>
+              <w:bottom w:val="none" w:sz="0" w:space="0" w:color="000000"/>
+              <w:top w:val="none" w:sz="0" w:space="0" w:color="000000"/>
+              <w:left w:val="none" w:sz="0" w:space="0" w:color="000000"/>
+              <w:right w:val="none" w:sz="0" w:space="0" w:color="000000"/>
+            </w:tcBorders>
+            <w:shd w:val="clear" w:color="auto" w:fill="FFFFFF"/>
+            <w:tcMar>
+              <w:top w:w="0" w:type="dxa"/>
+              <w:bottom w:w="0" w:type="dxa"/>
+              <w:left w:w="0" w:type="dxa"/>
+              <w:right w:w="0" w:type="dxa"/>
+            </w:tcMar>
+            <w:vAlign w:val="center"/>
+          </w:tcPr>
+          <w:p>
+            <w:pPr>
+              <w:pStyle w:val="Normal"/>
+              <w:jc w:val="left"/>
+              <w:pBdr>
+                <w:bottom w:val="none" w:sz="0" w:space="0" w:color="000000"/>
+                <w:top w:val="none" w:sz="0" w:space="0" w:color="000000"/>
+                <w:left w:val="none" w:sz="0" w:space="0" w:color="000000"/>
+                <w:right w:val="none" w:sz="0" w:space="0" w:color="000000"/>
+              </w:pBdr>
+              <w:spacing w:after="100" w:before="100" w:line="240"/>
+              <w:ind w:left="100" w:right="100" w:firstLine="0" w:firstLineChars="0"/>
+            </w:pPr>
+            <w:r>
+              <w:rPr>
+                <w:rFonts w:ascii="Helvetica" w:hAnsi="Helvetica" w:eastAsia="Helvetica" w:cs="Helvetica"/>
+                <w:i w:val="false"/>
+                <w:b w:val="false"/>
+                <w:u w:val="none"/>
+                <w:sz w:val="22"/>
+                <w:szCs w:val="22"/>
+                <w:color w:val="000000"/>
+              </w:rPr>
+              <w:t xml:space="preserve">33.83 [29.55, 38.82]</w:t>
             </w:r>
           </w:p>
         </w:tc>
@@ -5095,227 +5095,7 @@
                 <w:szCs w:val="22"/>
                 <w:color w:val="000000"/>
               </w:rPr>
-              <w:t xml:space="preserve">   High</w:t>
-            </w:r>
-          </w:p>
-        </w:tc>
-        <w:tc>
-          <w:tcPr>
-            <w:tcBorders>
-              <w:bottom w:val="none" w:sz="0" w:space="0" w:color="000000"/>
-              <w:top w:val="none" w:sz="0" w:space="0" w:color="000000"/>
-              <w:left w:val="none" w:sz="0" w:space="0" w:color="000000"/>
-              <w:right w:val="none" w:sz="0" w:space="0" w:color="000000"/>
-            </w:tcBorders>
-            <w:shd w:val="clear" w:color="auto" w:fill="FFFFFF"/>
-            <w:tcMar>
-              <w:top w:w="0" w:type="dxa"/>
-              <w:bottom w:w="0" w:type="dxa"/>
-              <w:left w:w="0" w:type="dxa"/>
-              <w:right w:w="0" w:type="dxa"/>
-            </w:tcMar>
-            <w:vAlign w:val="center"/>
-          </w:tcPr>
-          <w:p>
-            <w:pPr>
-              <w:pStyle w:val="Normal"/>
-              <w:jc w:val="left"/>
-              <w:pBdr>
-                <w:bottom w:val="none" w:sz="0" w:space="0" w:color="000000"/>
-                <w:top w:val="none" w:sz="0" w:space="0" w:color="000000"/>
-                <w:left w:val="none" w:sz="0" w:space="0" w:color="000000"/>
-                <w:right w:val="none" w:sz="0" w:space="0" w:color="000000"/>
-              </w:pBdr>
-              <w:spacing w:after="100" w:before="100" w:line="240"/>
-              <w:ind w:left="100" w:right="100" w:firstLine="0" w:firstLineChars="0"/>
-            </w:pPr>
-            <w:r>
-              <w:rPr>
-                <w:rFonts w:ascii="Helvetica" w:hAnsi="Helvetica" w:eastAsia="Helvetica" w:cs="Helvetica"/>
-                <w:i w:val="false"/>
-                <w:b w:val="false"/>
-                <w:u w:val="none"/>
-                <w:sz w:val="22"/>
-                <w:szCs w:val="22"/>
-                <w:color w:val="000000"/>
-              </w:rPr>
-              <w:t xml:space="preserve">102 (37.6)</w:t>
-            </w:r>
-          </w:p>
-        </w:tc>
-        <w:tc>
-          <w:tcPr>
-            <w:tcBorders>
-              <w:bottom w:val="none" w:sz="0" w:space="0" w:color="000000"/>
-              <w:top w:val="none" w:sz="0" w:space="0" w:color="000000"/>
-              <w:left w:val="none" w:sz="0" w:space="0" w:color="000000"/>
-              <w:right w:val="none" w:sz="0" w:space="0" w:color="000000"/>
-            </w:tcBorders>
-            <w:shd w:val="clear" w:color="auto" w:fill="FFFFFF"/>
-            <w:tcMar>
-              <w:top w:w="0" w:type="dxa"/>
-              <w:bottom w:w="0" w:type="dxa"/>
-              <w:left w:w="0" w:type="dxa"/>
-              <w:right w:w="0" w:type="dxa"/>
-            </w:tcMar>
-            <w:vAlign w:val="center"/>
-          </w:tcPr>
-          <w:p>
-            <w:pPr>
-              <w:pStyle w:val="Normal"/>
-              <w:jc w:val="left"/>
-              <w:pBdr>
-                <w:bottom w:val="none" w:sz="0" w:space="0" w:color="000000"/>
-                <w:top w:val="none" w:sz="0" w:space="0" w:color="000000"/>
-                <w:left w:val="none" w:sz="0" w:space="0" w:color="000000"/>
-                <w:right w:val="none" w:sz="0" w:space="0" w:color="000000"/>
-              </w:pBdr>
-              <w:spacing w:after="100" w:before="100" w:line="240"/>
-              <w:ind w:left="100" w:right="100" w:firstLine="0" w:firstLineChars="0"/>
-            </w:pPr>
-            <w:r>
-              <w:rPr>
-                <w:rFonts w:ascii="Helvetica" w:hAnsi="Helvetica" w:eastAsia="Helvetica" w:cs="Helvetica"/>
-                <w:i w:val="false"/>
-                <w:b w:val="false"/>
-                <w:u w:val="none"/>
-                <w:sz w:val="22"/>
-                <w:szCs w:val="22"/>
-                <w:color w:val="000000"/>
-              </w:rPr>
-              <w:t xml:space="preserve">54 (31.8)</w:t>
-            </w:r>
-          </w:p>
-        </w:tc>
-        <w:tc>
-          <w:tcPr>
-            <w:tcBorders>
-              <w:bottom w:val="none" w:sz="0" w:space="0" w:color="000000"/>
-              <w:top w:val="none" w:sz="0" w:space="0" w:color="000000"/>
-              <w:left w:val="none" w:sz="0" w:space="0" w:color="000000"/>
-              <w:right w:val="none" w:sz="0" w:space="0" w:color="000000"/>
-            </w:tcBorders>
-            <w:shd w:val="clear" w:color="auto" w:fill="FFFFFF"/>
-            <w:tcMar>
-              <w:top w:w="0" w:type="dxa"/>
-              <w:bottom w:w="0" w:type="dxa"/>
-              <w:left w:w="0" w:type="dxa"/>
-              <w:right w:w="0" w:type="dxa"/>
-            </w:tcMar>
-            <w:vAlign w:val="center"/>
-          </w:tcPr>
-          <w:p>
-            <w:pPr>
-              <w:pStyle w:val="Normal"/>
-              <w:jc w:val="left"/>
-              <w:pBdr>
-                <w:bottom w:val="none" w:sz="0" w:space="0" w:color="000000"/>
-                <w:top w:val="none" w:sz="0" w:space="0" w:color="000000"/>
-                <w:left w:val="none" w:sz="0" w:space="0" w:color="000000"/>
-                <w:right w:val="none" w:sz="0" w:space="0" w:color="000000"/>
-              </w:pBdr>
-              <w:spacing w:after="100" w:before="100" w:line="240"/>
-              <w:ind w:left="100" w:right="100" w:firstLine="0" w:firstLineChars="0"/>
-            </w:pPr>
-            <w:r>
-              <w:rPr>
-                <w:rFonts w:ascii="Helvetica" w:hAnsi="Helvetica" w:eastAsia="Helvetica" w:cs="Helvetica"/>
-                <w:i w:val="false"/>
-                <w:b w:val="false"/>
-                <w:u w:val="none"/>
-                <w:sz w:val="22"/>
-                <w:szCs w:val="22"/>
-                <w:color w:val="000000"/>
-              </w:rPr>
-              <w:t xml:space="preserve">77 (26.7)</w:t>
-            </w:r>
-          </w:p>
-        </w:tc>
-        <w:tc>
-          <w:tcPr>
-            <w:tcBorders>
-              <w:bottom w:val="none" w:sz="0" w:space="0" w:color="000000"/>
-              <w:top w:val="none" w:sz="0" w:space="0" w:color="000000"/>
-              <w:left w:val="none" w:sz="0" w:space="0" w:color="000000"/>
-              <w:right w:val="none" w:sz="0" w:space="0" w:color="000000"/>
-            </w:tcBorders>
-            <w:shd w:val="clear" w:color="auto" w:fill="FFFFFF"/>
-            <w:tcMar>
-              <w:top w:w="0" w:type="dxa"/>
-              <w:bottom w:w="0" w:type="dxa"/>
-              <w:left w:w="0" w:type="dxa"/>
-              <w:right w:w="0" w:type="dxa"/>
-            </w:tcMar>
-            <w:vAlign w:val="center"/>
-          </w:tcPr>
-          <w:p>
-            <w:pPr>
-              <w:pStyle w:val="Normal"/>
-              <w:jc w:val="left"/>
-              <w:pBdr>
-                <w:bottom w:val="none" w:sz="0" w:space="0" w:color="000000"/>
-                <w:top w:val="none" w:sz="0" w:space="0" w:color="000000"/>
-                <w:left w:val="none" w:sz="0" w:space="0" w:color="000000"/>
-                <w:right w:val="none" w:sz="0" w:space="0" w:color="000000"/>
-              </w:pBdr>
-              <w:spacing w:after="100" w:before="100" w:line="240"/>
-              <w:ind w:left="100" w:right="100" w:firstLine="0" w:firstLineChars="0"/>
-            </w:pPr>
-            <w:r>
-              <w:rPr>
-                <w:rFonts w:ascii="Helvetica" w:hAnsi="Helvetica" w:eastAsia="Helvetica" w:cs="Helvetica"/>
-                <w:i w:val="false"/>
-                <w:b w:val="false"/>
-                <w:u w:val="none"/>
-                <w:sz w:val="22"/>
-                <w:szCs w:val="22"/>
-                <w:color w:val="000000"/>
-              </w:rPr>
-              <w:t xml:space="preserve">98 (39.0)</w:t>
-            </w:r>
-          </w:p>
-        </w:tc>
-        <w:tc>
-          <w:tcPr>
-            <w:tcBorders>
-              <w:bottom w:val="none" w:sz="0" w:space="0" w:color="000000"/>
-              <w:top w:val="none" w:sz="0" w:space="0" w:color="000000"/>
-              <w:left w:val="none" w:sz="0" w:space="0" w:color="000000"/>
-              <w:right w:val="none" w:sz="0" w:space="0" w:color="000000"/>
-            </w:tcBorders>
-            <w:shd w:val="clear" w:color="auto" w:fill="FFFFFF"/>
-            <w:tcMar>
-              <w:top w:w="0" w:type="dxa"/>
-              <w:bottom w:w="0" w:type="dxa"/>
-              <w:left w:w="0" w:type="dxa"/>
-              <w:right w:w="0" w:type="dxa"/>
-            </w:tcMar>
-            <w:vAlign w:val="center"/>
-          </w:tcPr>
-          <w:p>
-            <w:pPr>
-              <w:pStyle w:val="Normal"/>
-              <w:jc w:val="left"/>
-              <w:pBdr>
-                <w:bottom w:val="none" w:sz="0" w:space="0" w:color="000000"/>
-                <w:top w:val="none" w:sz="0" w:space="0" w:color="000000"/>
-                <w:left w:val="none" w:sz="0" w:space="0" w:color="000000"/>
-                <w:right w:val="none" w:sz="0" w:space="0" w:color="000000"/>
-              </w:pBdr>
-              <w:spacing w:after="100" w:before="100" w:line="240"/>
-              <w:ind w:left="100" w:right="100" w:firstLine="0" w:firstLineChars="0"/>
-            </w:pPr>
-            <w:r>
-              <w:rPr>
-                <w:rFonts w:ascii="Helvetica" w:hAnsi="Helvetica" w:eastAsia="Helvetica" w:cs="Helvetica"/>
-                <w:i w:val="false"/>
-                <w:b w:val="false"/>
-                <w:u w:val="none"/>
-                <w:sz w:val="22"/>
-                <w:szCs w:val="22"/>
-                <w:color w:val="000000"/>
-              </w:rPr>
-              <w:t xml:space="preserve">331 (33.8)</w:t>
+              <w:t xml:space="preserve">Exercise (%)</w:t>
             </w:r>
           </w:p>
         </w:tc>
@@ -5360,6 +5140,226 @@
                 <w:color w:val="000000"/>
               </w:rPr>
               <w:t xml:space="preserve"/>
+            </w:r>
+          </w:p>
+        </w:tc>
+        <w:tc>
+          <w:tcPr>
+            <w:tcBorders>
+              <w:bottom w:val="none" w:sz="0" w:space="0" w:color="000000"/>
+              <w:top w:val="none" w:sz="0" w:space="0" w:color="000000"/>
+              <w:left w:val="none" w:sz="0" w:space="0" w:color="000000"/>
+              <w:right w:val="none" w:sz="0" w:space="0" w:color="000000"/>
+            </w:tcBorders>
+            <w:shd w:val="clear" w:color="auto" w:fill="FFFFFF"/>
+            <w:tcMar>
+              <w:top w:w="0" w:type="dxa"/>
+              <w:bottom w:w="0" w:type="dxa"/>
+              <w:left w:w="0" w:type="dxa"/>
+              <w:right w:w="0" w:type="dxa"/>
+            </w:tcMar>
+            <w:vAlign w:val="center"/>
+          </w:tcPr>
+          <w:p>
+            <w:pPr>
+              <w:pStyle w:val="Normal"/>
+              <w:jc w:val="left"/>
+              <w:pBdr>
+                <w:bottom w:val="none" w:sz="0" w:space="0" w:color="000000"/>
+                <w:top w:val="none" w:sz="0" w:space="0" w:color="000000"/>
+                <w:left w:val="none" w:sz="0" w:space="0" w:color="000000"/>
+                <w:right w:val="none" w:sz="0" w:space="0" w:color="000000"/>
+              </w:pBdr>
+              <w:spacing w:after="100" w:before="100" w:line="240"/>
+              <w:ind w:left="100" w:right="100" w:firstLine="0" w:firstLineChars="0"/>
+            </w:pPr>
+            <w:r>
+              <w:rPr>
+                <w:rFonts w:ascii="Helvetica" w:hAnsi="Helvetica" w:eastAsia="Helvetica" w:cs="Helvetica"/>
+                <w:i w:val="false"/>
+                <w:b w:val="false"/>
+                <w:u w:val="none"/>
+                <w:sz w:val="22"/>
+                <w:szCs w:val="22"/>
+                <w:color w:val="000000"/>
+              </w:rPr>
+              <w:t xml:space="preserve"/>
+            </w:r>
+          </w:p>
+        </w:tc>
+        <w:tc>
+          <w:tcPr>
+            <w:tcBorders>
+              <w:bottom w:val="none" w:sz="0" w:space="0" w:color="000000"/>
+              <w:top w:val="none" w:sz="0" w:space="0" w:color="000000"/>
+              <w:left w:val="none" w:sz="0" w:space="0" w:color="000000"/>
+              <w:right w:val="none" w:sz="0" w:space="0" w:color="000000"/>
+            </w:tcBorders>
+            <w:shd w:val="clear" w:color="auto" w:fill="FFFFFF"/>
+            <w:tcMar>
+              <w:top w:w="0" w:type="dxa"/>
+              <w:bottom w:w="0" w:type="dxa"/>
+              <w:left w:w="0" w:type="dxa"/>
+              <w:right w:w="0" w:type="dxa"/>
+            </w:tcMar>
+            <w:vAlign w:val="center"/>
+          </w:tcPr>
+          <w:p>
+            <w:pPr>
+              <w:pStyle w:val="Normal"/>
+              <w:jc w:val="left"/>
+              <w:pBdr>
+                <w:bottom w:val="none" w:sz="0" w:space="0" w:color="000000"/>
+                <w:top w:val="none" w:sz="0" w:space="0" w:color="000000"/>
+                <w:left w:val="none" w:sz="0" w:space="0" w:color="000000"/>
+                <w:right w:val="none" w:sz="0" w:space="0" w:color="000000"/>
+              </w:pBdr>
+              <w:spacing w:after="100" w:before="100" w:line="240"/>
+              <w:ind w:left="100" w:right="100" w:firstLine="0" w:firstLineChars="0"/>
+            </w:pPr>
+            <w:r>
+              <w:rPr>
+                <w:rFonts w:ascii="Helvetica" w:hAnsi="Helvetica" w:eastAsia="Helvetica" w:cs="Helvetica"/>
+                <w:i w:val="false"/>
+                <w:b w:val="false"/>
+                <w:u w:val="none"/>
+                <w:sz w:val="22"/>
+                <w:szCs w:val="22"/>
+                <w:color w:val="000000"/>
+              </w:rPr>
+              <w:t xml:space="preserve"/>
+            </w:r>
+          </w:p>
+        </w:tc>
+        <w:tc>
+          <w:tcPr>
+            <w:tcBorders>
+              <w:bottom w:val="none" w:sz="0" w:space="0" w:color="000000"/>
+              <w:top w:val="none" w:sz="0" w:space="0" w:color="000000"/>
+              <w:left w:val="none" w:sz="0" w:space="0" w:color="000000"/>
+              <w:right w:val="none" w:sz="0" w:space="0" w:color="000000"/>
+            </w:tcBorders>
+            <w:shd w:val="clear" w:color="auto" w:fill="FFFFFF"/>
+            <w:tcMar>
+              <w:top w:w="0" w:type="dxa"/>
+              <w:bottom w:w="0" w:type="dxa"/>
+              <w:left w:w="0" w:type="dxa"/>
+              <w:right w:w="0" w:type="dxa"/>
+            </w:tcMar>
+            <w:vAlign w:val="center"/>
+          </w:tcPr>
+          <w:p>
+            <w:pPr>
+              <w:pStyle w:val="Normal"/>
+              <w:jc w:val="left"/>
+              <w:pBdr>
+                <w:bottom w:val="none" w:sz="0" w:space="0" w:color="000000"/>
+                <w:top w:val="none" w:sz="0" w:space="0" w:color="000000"/>
+                <w:left w:val="none" w:sz="0" w:space="0" w:color="000000"/>
+                <w:right w:val="none" w:sz="0" w:space="0" w:color="000000"/>
+              </w:pBdr>
+              <w:spacing w:after="100" w:before="100" w:line="240"/>
+              <w:ind w:left="100" w:right="100" w:firstLine="0" w:firstLineChars="0"/>
+            </w:pPr>
+            <w:r>
+              <w:rPr>
+                <w:rFonts w:ascii="Helvetica" w:hAnsi="Helvetica" w:eastAsia="Helvetica" w:cs="Helvetica"/>
+                <w:i w:val="false"/>
+                <w:b w:val="false"/>
+                <w:u w:val="none"/>
+                <w:sz w:val="22"/>
+                <w:szCs w:val="22"/>
+                <w:color w:val="000000"/>
+              </w:rPr>
+              <w:t xml:space="preserve"/>
+            </w:r>
+          </w:p>
+        </w:tc>
+        <w:tc>
+          <w:tcPr>
+            <w:tcBorders>
+              <w:bottom w:val="none" w:sz="0" w:space="0" w:color="000000"/>
+              <w:top w:val="none" w:sz="0" w:space="0" w:color="000000"/>
+              <w:left w:val="none" w:sz="0" w:space="0" w:color="000000"/>
+              <w:right w:val="none" w:sz="0" w:space="0" w:color="000000"/>
+            </w:tcBorders>
+            <w:shd w:val="clear" w:color="auto" w:fill="FFFFFF"/>
+            <w:tcMar>
+              <w:top w:w="0" w:type="dxa"/>
+              <w:bottom w:w="0" w:type="dxa"/>
+              <w:left w:w="0" w:type="dxa"/>
+              <w:right w:w="0" w:type="dxa"/>
+            </w:tcMar>
+            <w:vAlign w:val="center"/>
+          </w:tcPr>
+          <w:p>
+            <w:pPr>
+              <w:pStyle w:val="Normal"/>
+              <w:jc w:val="left"/>
+              <w:pBdr>
+                <w:bottom w:val="none" w:sz="0" w:space="0" w:color="000000"/>
+                <w:top w:val="none" w:sz="0" w:space="0" w:color="000000"/>
+                <w:left w:val="none" w:sz="0" w:space="0" w:color="000000"/>
+                <w:right w:val="none" w:sz="0" w:space="0" w:color="000000"/>
+              </w:pBdr>
+              <w:spacing w:after="100" w:before="100" w:line="240"/>
+              <w:ind w:left="100" w:right="100" w:firstLine="0" w:firstLineChars="0"/>
+            </w:pPr>
+            <w:r>
+              <w:rPr>
+                <w:rFonts w:ascii="Helvetica" w:hAnsi="Helvetica" w:eastAsia="Helvetica" w:cs="Helvetica"/>
+                <w:i w:val="false"/>
+                <w:b w:val="false"/>
+                <w:u w:val="none"/>
+                <w:sz w:val="22"/>
+                <w:szCs w:val="22"/>
+                <w:color w:val="000000"/>
+              </w:rPr>
+              <w:t xml:space="preserve"/>
+            </w:r>
+          </w:p>
+        </w:tc>
+        <w:tc>
+          <w:tcPr>
+            <w:tcBorders>
+              <w:bottom w:val="none" w:sz="0" w:space="0" w:color="000000"/>
+              <w:top w:val="none" w:sz="0" w:space="0" w:color="000000"/>
+              <w:left w:val="none" w:sz="0" w:space="0" w:color="000000"/>
+              <w:right w:val="none" w:sz="0" w:space="0" w:color="000000"/>
+            </w:tcBorders>
+            <w:shd w:val="clear" w:color="auto" w:fill="FFFFFF"/>
+            <w:tcMar>
+              <w:top w:w="0" w:type="dxa"/>
+              <w:bottom w:w="0" w:type="dxa"/>
+              <w:left w:w="0" w:type="dxa"/>
+              <w:right w:w="0" w:type="dxa"/>
+            </w:tcMar>
+            <w:vAlign w:val="center"/>
+          </w:tcPr>
+          <w:p>
+            <w:pPr>
+              <w:pStyle w:val="Normal"/>
+              <w:jc w:val="left"/>
+              <w:pBdr>
+                <w:bottom w:val="none" w:sz="0" w:space="0" w:color="000000"/>
+                <w:top w:val="none" w:sz="0" w:space="0" w:color="000000"/>
+                <w:left w:val="none" w:sz="0" w:space="0" w:color="000000"/>
+                <w:right w:val="none" w:sz="0" w:space="0" w:color="000000"/>
+              </w:pBdr>
+              <w:spacing w:after="100" w:before="100" w:line="240"/>
+              <w:ind w:left="100" w:right="100" w:firstLine="0" w:firstLineChars="0"/>
+            </w:pPr>
+            <w:r>
+              <w:rPr>
+                <w:rFonts w:ascii="Helvetica" w:hAnsi="Helvetica" w:eastAsia="Helvetica" w:cs="Helvetica"/>
+                <w:i w:val="false"/>
+                <w:b w:val="false"/>
+                <w:u w:val="none"/>
+                <w:sz w:val="22"/>
+                <w:szCs w:val="22"/>
+                <w:color w:val="000000"/>
+              </w:rPr>
+              <w:t xml:space="preserve">&lt;0.001</w:t>
             </w:r>
           </w:p>
         </w:tc>
@@ -5409,227 +5409,227 @@
                 <w:szCs w:val="22"/>
                 <w:color w:val="000000"/>
               </w:rPr>
-              <w:t xml:space="preserve">   Medium</w:t>
-            </w:r>
-          </w:p>
-        </w:tc>
-        <w:tc>
-          <w:tcPr>
-            <w:tcBorders>
-              <w:bottom w:val="none" w:sz="0" w:space="0" w:color="000000"/>
-              <w:top w:val="none" w:sz="0" w:space="0" w:color="000000"/>
-              <w:left w:val="none" w:sz="0" w:space="0" w:color="000000"/>
-              <w:right w:val="none" w:sz="0" w:space="0" w:color="000000"/>
-            </w:tcBorders>
-            <w:shd w:val="clear" w:color="auto" w:fill="FFFFFF"/>
-            <w:tcMar>
-              <w:top w:w="0" w:type="dxa"/>
-              <w:bottom w:w="0" w:type="dxa"/>
-              <w:left w:w="0" w:type="dxa"/>
-              <w:right w:w="0" w:type="dxa"/>
-            </w:tcMar>
-            <w:vAlign w:val="center"/>
-          </w:tcPr>
-          <w:p>
-            <w:pPr>
-              <w:pStyle w:val="Normal"/>
-              <w:jc w:val="left"/>
-              <w:pBdr>
-                <w:bottom w:val="none" w:sz="0" w:space="0" w:color="000000"/>
-                <w:top w:val="none" w:sz="0" w:space="0" w:color="000000"/>
-                <w:left w:val="none" w:sz="0" w:space="0" w:color="000000"/>
-                <w:right w:val="none" w:sz="0" w:space="0" w:color="000000"/>
-              </w:pBdr>
-              <w:spacing w:after="100" w:before="100" w:line="240"/>
-              <w:ind w:left="100" w:right="100" w:firstLine="0" w:firstLineChars="0"/>
-            </w:pPr>
-            <w:r>
-              <w:rPr>
-                <w:rFonts w:ascii="Helvetica" w:hAnsi="Helvetica" w:eastAsia="Helvetica" w:cs="Helvetica"/>
-                <w:i w:val="false"/>
-                <w:b w:val="false"/>
-                <w:u w:val="none"/>
-                <w:sz w:val="22"/>
-                <w:szCs w:val="22"/>
-                <w:color w:val="000000"/>
-              </w:rPr>
-              <w:t xml:space="preserve">130 (48.0)</w:t>
-            </w:r>
-          </w:p>
-        </w:tc>
-        <w:tc>
-          <w:tcPr>
-            <w:tcBorders>
-              <w:bottom w:val="none" w:sz="0" w:space="0" w:color="000000"/>
-              <w:top w:val="none" w:sz="0" w:space="0" w:color="000000"/>
-              <w:left w:val="none" w:sz="0" w:space="0" w:color="000000"/>
-              <w:right w:val="none" w:sz="0" w:space="0" w:color="000000"/>
-            </w:tcBorders>
-            <w:shd w:val="clear" w:color="auto" w:fill="FFFFFF"/>
-            <w:tcMar>
-              <w:top w:w="0" w:type="dxa"/>
-              <w:bottom w:w="0" w:type="dxa"/>
-              <w:left w:w="0" w:type="dxa"/>
-              <w:right w:w="0" w:type="dxa"/>
-            </w:tcMar>
-            <w:vAlign w:val="center"/>
-          </w:tcPr>
-          <w:p>
-            <w:pPr>
-              <w:pStyle w:val="Normal"/>
-              <w:jc w:val="left"/>
-              <w:pBdr>
-                <w:bottom w:val="none" w:sz="0" w:space="0" w:color="000000"/>
-                <w:top w:val="none" w:sz="0" w:space="0" w:color="000000"/>
-                <w:left w:val="none" w:sz="0" w:space="0" w:color="000000"/>
-                <w:right w:val="none" w:sz="0" w:space="0" w:color="000000"/>
-              </w:pBdr>
-              <w:spacing w:after="100" w:before="100" w:line="240"/>
-              <w:ind w:left="100" w:right="100" w:firstLine="0" w:firstLineChars="0"/>
-            </w:pPr>
-            <w:r>
-              <w:rPr>
-                <w:rFonts w:ascii="Helvetica" w:hAnsi="Helvetica" w:eastAsia="Helvetica" w:cs="Helvetica"/>
-                <w:i w:val="false"/>
-                <w:b w:val="false"/>
-                <w:u w:val="none"/>
-                <w:sz w:val="22"/>
-                <w:szCs w:val="22"/>
-                <w:color w:val="000000"/>
-              </w:rPr>
-              <w:t xml:space="preserve">83 (48.8)</w:t>
-            </w:r>
-          </w:p>
-        </w:tc>
-        <w:tc>
-          <w:tcPr>
-            <w:tcBorders>
-              <w:bottom w:val="none" w:sz="0" w:space="0" w:color="000000"/>
-              <w:top w:val="none" w:sz="0" w:space="0" w:color="000000"/>
-              <w:left w:val="none" w:sz="0" w:space="0" w:color="000000"/>
-              <w:right w:val="none" w:sz="0" w:space="0" w:color="000000"/>
-            </w:tcBorders>
-            <w:shd w:val="clear" w:color="auto" w:fill="FFFFFF"/>
-            <w:tcMar>
-              <w:top w:w="0" w:type="dxa"/>
-              <w:bottom w:w="0" w:type="dxa"/>
-              <w:left w:w="0" w:type="dxa"/>
-              <w:right w:w="0" w:type="dxa"/>
-            </w:tcMar>
-            <w:vAlign w:val="center"/>
-          </w:tcPr>
-          <w:p>
-            <w:pPr>
-              <w:pStyle w:val="Normal"/>
-              <w:jc w:val="left"/>
-              <w:pBdr>
-                <w:bottom w:val="none" w:sz="0" w:space="0" w:color="000000"/>
-                <w:top w:val="none" w:sz="0" w:space="0" w:color="000000"/>
-                <w:left w:val="none" w:sz="0" w:space="0" w:color="000000"/>
-                <w:right w:val="none" w:sz="0" w:space="0" w:color="000000"/>
-              </w:pBdr>
-              <w:spacing w:after="100" w:before="100" w:line="240"/>
-              <w:ind w:left="100" w:right="100" w:firstLine="0" w:firstLineChars="0"/>
-            </w:pPr>
-            <w:r>
-              <w:rPr>
-                <w:rFonts w:ascii="Helvetica" w:hAnsi="Helvetica" w:eastAsia="Helvetica" w:cs="Helvetica"/>
-                <w:i w:val="false"/>
-                <w:b w:val="false"/>
-                <w:u w:val="none"/>
-                <w:sz w:val="22"/>
-                <w:szCs w:val="22"/>
-                <w:color w:val="000000"/>
-              </w:rPr>
-              <w:t xml:space="preserve">102 (35.4)</w:t>
-            </w:r>
-          </w:p>
-        </w:tc>
-        <w:tc>
-          <w:tcPr>
-            <w:tcBorders>
-              <w:bottom w:val="none" w:sz="0" w:space="0" w:color="000000"/>
-              <w:top w:val="none" w:sz="0" w:space="0" w:color="000000"/>
-              <w:left w:val="none" w:sz="0" w:space="0" w:color="000000"/>
-              <w:right w:val="none" w:sz="0" w:space="0" w:color="000000"/>
-            </w:tcBorders>
-            <w:shd w:val="clear" w:color="auto" w:fill="FFFFFF"/>
-            <w:tcMar>
-              <w:top w:w="0" w:type="dxa"/>
-              <w:bottom w:w="0" w:type="dxa"/>
-              <w:left w:w="0" w:type="dxa"/>
-              <w:right w:w="0" w:type="dxa"/>
-            </w:tcMar>
-            <w:vAlign w:val="center"/>
-          </w:tcPr>
-          <w:p>
-            <w:pPr>
-              <w:pStyle w:val="Normal"/>
-              <w:jc w:val="left"/>
-              <w:pBdr>
-                <w:bottom w:val="none" w:sz="0" w:space="0" w:color="000000"/>
-                <w:top w:val="none" w:sz="0" w:space="0" w:color="000000"/>
-                <w:left w:val="none" w:sz="0" w:space="0" w:color="000000"/>
-                <w:right w:val="none" w:sz="0" w:space="0" w:color="000000"/>
-              </w:pBdr>
-              <w:spacing w:after="100" w:before="100" w:line="240"/>
-              <w:ind w:left="100" w:right="100" w:firstLine="0" w:firstLineChars="0"/>
-            </w:pPr>
-            <w:r>
-              <w:rPr>
-                <w:rFonts w:ascii="Helvetica" w:hAnsi="Helvetica" w:eastAsia="Helvetica" w:cs="Helvetica"/>
-                <w:i w:val="false"/>
-                <w:b w:val="false"/>
-                <w:u w:val="none"/>
-                <w:sz w:val="22"/>
-                <w:szCs w:val="22"/>
-                <w:color w:val="000000"/>
-              </w:rPr>
-              <w:t xml:space="preserve">97 (38.6)</w:t>
-            </w:r>
-          </w:p>
-        </w:tc>
-        <w:tc>
-          <w:tcPr>
-            <w:tcBorders>
-              <w:bottom w:val="none" w:sz="0" w:space="0" w:color="000000"/>
-              <w:top w:val="none" w:sz="0" w:space="0" w:color="000000"/>
-              <w:left w:val="none" w:sz="0" w:space="0" w:color="000000"/>
-              <w:right w:val="none" w:sz="0" w:space="0" w:color="000000"/>
-            </w:tcBorders>
-            <w:shd w:val="clear" w:color="auto" w:fill="FFFFFF"/>
-            <w:tcMar>
-              <w:top w:w="0" w:type="dxa"/>
-              <w:bottom w:w="0" w:type="dxa"/>
-              <w:left w:w="0" w:type="dxa"/>
-              <w:right w:w="0" w:type="dxa"/>
-            </w:tcMar>
-            <w:vAlign w:val="center"/>
-          </w:tcPr>
-          <w:p>
-            <w:pPr>
-              <w:pStyle w:val="Normal"/>
-              <w:jc w:val="left"/>
-              <w:pBdr>
-                <w:bottom w:val="none" w:sz="0" w:space="0" w:color="000000"/>
-                <w:top w:val="none" w:sz="0" w:space="0" w:color="000000"/>
-                <w:left w:val="none" w:sz="0" w:space="0" w:color="000000"/>
-                <w:right w:val="none" w:sz="0" w:space="0" w:color="000000"/>
-              </w:pBdr>
-              <w:spacing w:after="100" w:before="100" w:line="240"/>
-              <w:ind w:left="100" w:right="100" w:firstLine="0" w:firstLineChars="0"/>
-            </w:pPr>
-            <w:r>
-              <w:rPr>
-                <w:rFonts w:ascii="Helvetica" w:hAnsi="Helvetica" w:eastAsia="Helvetica" w:cs="Helvetica"/>
-                <w:i w:val="false"/>
-                <w:b w:val="false"/>
-                <w:u w:val="none"/>
-                <w:sz w:val="22"/>
-                <w:szCs w:val="22"/>
-                <w:color w:val="000000"/>
-              </w:rPr>
-              <w:t xml:space="preserve">412 (42.0)</w:t>
+              <w:t xml:space="preserve">   High</w:t>
+            </w:r>
+          </w:p>
+        </w:tc>
+        <w:tc>
+          <w:tcPr>
+            <w:tcBorders>
+              <w:bottom w:val="none" w:sz="0" w:space="0" w:color="000000"/>
+              <w:top w:val="none" w:sz="0" w:space="0" w:color="000000"/>
+              <w:left w:val="none" w:sz="0" w:space="0" w:color="000000"/>
+              <w:right w:val="none" w:sz="0" w:space="0" w:color="000000"/>
+            </w:tcBorders>
+            <w:shd w:val="clear" w:color="auto" w:fill="FFFFFF"/>
+            <w:tcMar>
+              <w:top w:w="0" w:type="dxa"/>
+              <w:bottom w:w="0" w:type="dxa"/>
+              <w:left w:w="0" w:type="dxa"/>
+              <w:right w:w="0" w:type="dxa"/>
+            </w:tcMar>
+            <w:vAlign w:val="center"/>
+          </w:tcPr>
+          <w:p>
+            <w:pPr>
+              <w:pStyle w:val="Normal"/>
+              <w:jc w:val="left"/>
+              <w:pBdr>
+                <w:bottom w:val="none" w:sz="0" w:space="0" w:color="000000"/>
+                <w:top w:val="none" w:sz="0" w:space="0" w:color="000000"/>
+                <w:left w:val="none" w:sz="0" w:space="0" w:color="000000"/>
+                <w:right w:val="none" w:sz="0" w:space="0" w:color="000000"/>
+              </w:pBdr>
+              <w:spacing w:after="100" w:before="100" w:line="240"/>
+              <w:ind w:left="100" w:right="100" w:firstLine="0" w:firstLineChars="0"/>
+            </w:pPr>
+            <w:r>
+              <w:rPr>
+                <w:rFonts w:ascii="Helvetica" w:hAnsi="Helvetica" w:eastAsia="Helvetica" w:cs="Helvetica"/>
+                <w:i w:val="false"/>
+                <w:b w:val="false"/>
+                <w:u w:val="none"/>
+                <w:sz w:val="22"/>
+                <w:szCs w:val="22"/>
+                <w:color w:val="000000"/>
+              </w:rPr>
+              <w:t xml:space="preserve">102 (37.6)</w:t>
+            </w:r>
+          </w:p>
+        </w:tc>
+        <w:tc>
+          <w:tcPr>
+            <w:tcBorders>
+              <w:bottom w:val="none" w:sz="0" w:space="0" w:color="000000"/>
+              <w:top w:val="none" w:sz="0" w:space="0" w:color="000000"/>
+              <w:left w:val="none" w:sz="0" w:space="0" w:color="000000"/>
+              <w:right w:val="none" w:sz="0" w:space="0" w:color="000000"/>
+            </w:tcBorders>
+            <w:shd w:val="clear" w:color="auto" w:fill="FFFFFF"/>
+            <w:tcMar>
+              <w:top w:w="0" w:type="dxa"/>
+              <w:bottom w:w="0" w:type="dxa"/>
+              <w:left w:w="0" w:type="dxa"/>
+              <w:right w:w="0" w:type="dxa"/>
+            </w:tcMar>
+            <w:vAlign w:val="center"/>
+          </w:tcPr>
+          <w:p>
+            <w:pPr>
+              <w:pStyle w:val="Normal"/>
+              <w:jc w:val="left"/>
+              <w:pBdr>
+                <w:bottom w:val="none" w:sz="0" w:space="0" w:color="000000"/>
+                <w:top w:val="none" w:sz="0" w:space="0" w:color="000000"/>
+                <w:left w:val="none" w:sz="0" w:space="0" w:color="000000"/>
+                <w:right w:val="none" w:sz="0" w:space="0" w:color="000000"/>
+              </w:pBdr>
+              <w:spacing w:after="100" w:before="100" w:line="240"/>
+              <w:ind w:left="100" w:right="100" w:firstLine="0" w:firstLineChars="0"/>
+            </w:pPr>
+            <w:r>
+              <w:rPr>
+                <w:rFonts w:ascii="Helvetica" w:hAnsi="Helvetica" w:eastAsia="Helvetica" w:cs="Helvetica"/>
+                <w:i w:val="false"/>
+                <w:b w:val="false"/>
+                <w:u w:val="none"/>
+                <w:sz w:val="22"/>
+                <w:szCs w:val="22"/>
+                <w:color w:val="000000"/>
+              </w:rPr>
+              <w:t xml:space="preserve">54 (31.8)</w:t>
+            </w:r>
+          </w:p>
+        </w:tc>
+        <w:tc>
+          <w:tcPr>
+            <w:tcBorders>
+              <w:bottom w:val="none" w:sz="0" w:space="0" w:color="000000"/>
+              <w:top w:val="none" w:sz="0" w:space="0" w:color="000000"/>
+              <w:left w:val="none" w:sz="0" w:space="0" w:color="000000"/>
+              <w:right w:val="none" w:sz="0" w:space="0" w:color="000000"/>
+            </w:tcBorders>
+            <w:shd w:val="clear" w:color="auto" w:fill="FFFFFF"/>
+            <w:tcMar>
+              <w:top w:w="0" w:type="dxa"/>
+              <w:bottom w:w="0" w:type="dxa"/>
+              <w:left w:w="0" w:type="dxa"/>
+              <w:right w:w="0" w:type="dxa"/>
+            </w:tcMar>
+            <w:vAlign w:val="center"/>
+          </w:tcPr>
+          <w:p>
+            <w:pPr>
+              <w:pStyle w:val="Normal"/>
+              <w:jc w:val="left"/>
+              <w:pBdr>
+                <w:bottom w:val="none" w:sz="0" w:space="0" w:color="000000"/>
+                <w:top w:val="none" w:sz="0" w:space="0" w:color="000000"/>
+                <w:left w:val="none" w:sz="0" w:space="0" w:color="000000"/>
+                <w:right w:val="none" w:sz="0" w:space="0" w:color="000000"/>
+              </w:pBdr>
+              <w:spacing w:after="100" w:before="100" w:line="240"/>
+              <w:ind w:left="100" w:right="100" w:firstLine="0" w:firstLineChars="0"/>
+            </w:pPr>
+            <w:r>
+              <w:rPr>
+                <w:rFonts w:ascii="Helvetica" w:hAnsi="Helvetica" w:eastAsia="Helvetica" w:cs="Helvetica"/>
+                <w:i w:val="false"/>
+                <w:b w:val="false"/>
+                <w:u w:val="none"/>
+                <w:sz w:val="22"/>
+                <w:szCs w:val="22"/>
+                <w:color w:val="000000"/>
+              </w:rPr>
+              <w:t xml:space="preserve">77 (26.7)</w:t>
+            </w:r>
+          </w:p>
+        </w:tc>
+        <w:tc>
+          <w:tcPr>
+            <w:tcBorders>
+              <w:bottom w:val="none" w:sz="0" w:space="0" w:color="000000"/>
+              <w:top w:val="none" w:sz="0" w:space="0" w:color="000000"/>
+              <w:left w:val="none" w:sz="0" w:space="0" w:color="000000"/>
+              <w:right w:val="none" w:sz="0" w:space="0" w:color="000000"/>
+            </w:tcBorders>
+            <w:shd w:val="clear" w:color="auto" w:fill="FFFFFF"/>
+            <w:tcMar>
+              <w:top w:w="0" w:type="dxa"/>
+              <w:bottom w:w="0" w:type="dxa"/>
+              <w:left w:w="0" w:type="dxa"/>
+              <w:right w:w="0" w:type="dxa"/>
+            </w:tcMar>
+            <w:vAlign w:val="center"/>
+          </w:tcPr>
+          <w:p>
+            <w:pPr>
+              <w:pStyle w:val="Normal"/>
+              <w:jc w:val="left"/>
+              <w:pBdr>
+                <w:bottom w:val="none" w:sz="0" w:space="0" w:color="000000"/>
+                <w:top w:val="none" w:sz="0" w:space="0" w:color="000000"/>
+                <w:left w:val="none" w:sz="0" w:space="0" w:color="000000"/>
+                <w:right w:val="none" w:sz="0" w:space="0" w:color="000000"/>
+              </w:pBdr>
+              <w:spacing w:after="100" w:before="100" w:line="240"/>
+              <w:ind w:left="100" w:right="100" w:firstLine="0" w:firstLineChars="0"/>
+            </w:pPr>
+            <w:r>
+              <w:rPr>
+                <w:rFonts w:ascii="Helvetica" w:hAnsi="Helvetica" w:eastAsia="Helvetica" w:cs="Helvetica"/>
+                <w:i w:val="false"/>
+                <w:b w:val="false"/>
+                <w:u w:val="none"/>
+                <w:sz w:val="22"/>
+                <w:szCs w:val="22"/>
+                <w:color w:val="000000"/>
+              </w:rPr>
+              <w:t xml:space="preserve">98 (39.0)</w:t>
+            </w:r>
+          </w:p>
+        </w:tc>
+        <w:tc>
+          <w:tcPr>
+            <w:tcBorders>
+              <w:bottom w:val="none" w:sz="0" w:space="0" w:color="000000"/>
+              <w:top w:val="none" w:sz="0" w:space="0" w:color="000000"/>
+              <w:left w:val="none" w:sz="0" w:space="0" w:color="000000"/>
+              <w:right w:val="none" w:sz="0" w:space="0" w:color="000000"/>
+            </w:tcBorders>
+            <w:shd w:val="clear" w:color="auto" w:fill="FFFFFF"/>
+            <w:tcMar>
+              <w:top w:w="0" w:type="dxa"/>
+              <w:bottom w:w="0" w:type="dxa"/>
+              <w:left w:w="0" w:type="dxa"/>
+              <w:right w:w="0" w:type="dxa"/>
+            </w:tcMar>
+            <w:vAlign w:val="center"/>
+          </w:tcPr>
+          <w:p>
+            <w:pPr>
+              <w:pStyle w:val="Normal"/>
+              <w:jc w:val="left"/>
+              <w:pBdr>
+                <w:bottom w:val="none" w:sz="0" w:space="0" w:color="000000"/>
+                <w:top w:val="none" w:sz="0" w:space="0" w:color="000000"/>
+                <w:left w:val="none" w:sz="0" w:space="0" w:color="000000"/>
+                <w:right w:val="none" w:sz="0" w:space="0" w:color="000000"/>
+              </w:pBdr>
+              <w:spacing w:after="100" w:before="100" w:line="240"/>
+              <w:ind w:left="100" w:right="100" w:firstLine="0" w:firstLineChars="0"/>
+            </w:pPr>
+            <w:r>
+              <w:rPr>
+                <w:rFonts w:ascii="Helvetica" w:hAnsi="Helvetica" w:eastAsia="Helvetica" w:cs="Helvetica"/>
+                <w:i w:val="false"/>
+                <w:b w:val="false"/>
+                <w:u w:val="none"/>
+                <w:sz w:val="22"/>
+                <w:szCs w:val="22"/>
+                <w:color w:val="000000"/>
+              </w:rPr>
+              <w:t xml:space="preserve">331 (33.8)</w:t>
             </w:r>
           </w:p>
         </w:tc>
@@ -5683,6 +5683,320 @@
           <w:trHeight w:val="360" w:hRule="auto"/>
         </w:trPr>
         body18
+        <w:tc>
+          <w:tcPr>
+            <w:tcBorders>
+              <w:bottom w:val="none" w:sz="0" w:space="0" w:color="000000"/>
+              <w:top w:val="none" w:sz="0" w:space="0" w:color="000000"/>
+              <w:left w:val="none" w:sz="0" w:space="0" w:color="000000"/>
+              <w:right w:val="none" w:sz="0" w:space="0" w:color="000000"/>
+            </w:tcBorders>
+            <w:shd w:val="clear" w:color="auto" w:fill="FFFFFF"/>
+            <w:tcMar>
+              <w:top w:w="0" w:type="dxa"/>
+              <w:bottom w:w="0" w:type="dxa"/>
+              <w:left w:w="0" w:type="dxa"/>
+              <w:right w:w="0" w:type="dxa"/>
+            </w:tcMar>
+            <w:vAlign w:val="center"/>
+          </w:tcPr>
+          <w:p>
+            <w:pPr>
+              <w:pStyle w:val="Normal"/>
+              <w:jc w:val="left"/>
+              <w:pBdr>
+                <w:bottom w:val="none" w:sz="0" w:space="0" w:color="000000"/>
+                <w:top w:val="none" w:sz="0" w:space="0" w:color="000000"/>
+                <w:left w:val="none" w:sz="0" w:space="0" w:color="000000"/>
+                <w:right w:val="none" w:sz="0" w:space="0" w:color="000000"/>
+              </w:pBdr>
+              <w:spacing w:after="100" w:before="100" w:line="240"/>
+              <w:ind w:left="100" w:right="100" w:firstLine="0" w:firstLineChars="0"/>
+            </w:pPr>
+            <w:r>
+              <w:rPr>
+                <w:rFonts w:ascii="Helvetica" w:hAnsi="Helvetica" w:eastAsia="Helvetica" w:cs="Helvetica"/>
+                <w:i w:val="false"/>
+                <w:b w:val="false"/>
+                <w:u w:val="none"/>
+                <w:sz w:val="22"/>
+                <w:szCs w:val="22"/>
+                <w:color w:val="000000"/>
+              </w:rPr>
+              <w:t xml:space="preserve">   Medium</w:t>
+            </w:r>
+          </w:p>
+        </w:tc>
+        <w:tc>
+          <w:tcPr>
+            <w:tcBorders>
+              <w:bottom w:val="none" w:sz="0" w:space="0" w:color="000000"/>
+              <w:top w:val="none" w:sz="0" w:space="0" w:color="000000"/>
+              <w:left w:val="none" w:sz="0" w:space="0" w:color="000000"/>
+              <w:right w:val="none" w:sz="0" w:space="0" w:color="000000"/>
+            </w:tcBorders>
+            <w:shd w:val="clear" w:color="auto" w:fill="FFFFFF"/>
+            <w:tcMar>
+              <w:top w:w="0" w:type="dxa"/>
+              <w:bottom w:w="0" w:type="dxa"/>
+              <w:left w:w="0" w:type="dxa"/>
+              <w:right w:w="0" w:type="dxa"/>
+            </w:tcMar>
+            <w:vAlign w:val="center"/>
+          </w:tcPr>
+          <w:p>
+            <w:pPr>
+              <w:pStyle w:val="Normal"/>
+              <w:jc w:val="left"/>
+              <w:pBdr>
+                <w:bottom w:val="none" w:sz="0" w:space="0" w:color="000000"/>
+                <w:top w:val="none" w:sz="0" w:space="0" w:color="000000"/>
+                <w:left w:val="none" w:sz="0" w:space="0" w:color="000000"/>
+                <w:right w:val="none" w:sz="0" w:space="0" w:color="000000"/>
+              </w:pBdr>
+              <w:spacing w:after="100" w:before="100" w:line="240"/>
+              <w:ind w:left="100" w:right="100" w:firstLine="0" w:firstLineChars="0"/>
+            </w:pPr>
+            <w:r>
+              <w:rPr>
+                <w:rFonts w:ascii="Helvetica" w:hAnsi="Helvetica" w:eastAsia="Helvetica" w:cs="Helvetica"/>
+                <w:i w:val="false"/>
+                <w:b w:val="false"/>
+                <w:u w:val="none"/>
+                <w:sz w:val="22"/>
+                <w:szCs w:val="22"/>
+                <w:color w:val="000000"/>
+              </w:rPr>
+              <w:t xml:space="preserve">130 (48.0)</w:t>
+            </w:r>
+          </w:p>
+        </w:tc>
+        <w:tc>
+          <w:tcPr>
+            <w:tcBorders>
+              <w:bottom w:val="none" w:sz="0" w:space="0" w:color="000000"/>
+              <w:top w:val="none" w:sz="0" w:space="0" w:color="000000"/>
+              <w:left w:val="none" w:sz="0" w:space="0" w:color="000000"/>
+              <w:right w:val="none" w:sz="0" w:space="0" w:color="000000"/>
+            </w:tcBorders>
+            <w:shd w:val="clear" w:color="auto" w:fill="FFFFFF"/>
+            <w:tcMar>
+              <w:top w:w="0" w:type="dxa"/>
+              <w:bottom w:w="0" w:type="dxa"/>
+              <w:left w:w="0" w:type="dxa"/>
+              <w:right w:w="0" w:type="dxa"/>
+            </w:tcMar>
+            <w:vAlign w:val="center"/>
+          </w:tcPr>
+          <w:p>
+            <w:pPr>
+              <w:pStyle w:val="Normal"/>
+              <w:jc w:val="left"/>
+              <w:pBdr>
+                <w:bottom w:val="none" w:sz="0" w:space="0" w:color="000000"/>
+                <w:top w:val="none" w:sz="0" w:space="0" w:color="000000"/>
+                <w:left w:val="none" w:sz="0" w:space="0" w:color="000000"/>
+                <w:right w:val="none" w:sz="0" w:space="0" w:color="000000"/>
+              </w:pBdr>
+              <w:spacing w:after="100" w:before="100" w:line="240"/>
+              <w:ind w:left="100" w:right="100" w:firstLine="0" w:firstLineChars="0"/>
+            </w:pPr>
+            <w:r>
+              <w:rPr>
+                <w:rFonts w:ascii="Helvetica" w:hAnsi="Helvetica" w:eastAsia="Helvetica" w:cs="Helvetica"/>
+                <w:i w:val="false"/>
+                <w:b w:val="false"/>
+                <w:u w:val="none"/>
+                <w:sz w:val="22"/>
+                <w:szCs w:val="22"/>
+                <w:color w:val="000000"/>
+              </w:rPr>
+              <w:t xml:space="preserve">83 (48.8)</w:t>
+            </w:r>
+          </w:p>
+        </w:tc>
+        <w:tc>
+          <w:tcPr>
+            <w:tcBorders>
+              <w:bottom w:val="none" w:sz="0" w:space="0" w:color="000000"/>
+              <w:top w:val="none" w:sz="0" w:space="0" w:color="000000"/>
+              <w:left w:val="none" w:sz="0" w:space="0" w:color="000000"/>
+              <w:right w:val="none" w:sz="0" w:space="0" w:color="000000"/>
+            </w:tcBorders>
+            <w:shd w:val="clear" w:color="auto" w:fill="FFFFFF"/>
+            <w:tcMar>
+              <w:top w:w="0" w:type="dxa"/>
+              <w:bottom w:w="0" w:type="dxa"/>
+              <w:left w:w="0" w:type="dxa"/>
+              <w:right w:w="0" w:type="dxa"/>
+            </w:tcMar>
+            <w:vAlign w:val="center"/>
+          </w:tcPr>
+          <w:p>
+            <w:pPr>
+              <w:pStyle w:val="Normal"/>
+              <w:jc w:val="left"/>
+              <w:pBdr>
+                <w:bottom w:val="none" w:sz="0" w:space="0" w:color="000000"/>
+                <w:top w:val="none" w:sz="0" w:space="0" w:color="000000"/>
+                <w:left w:val="none" w:sz="0" w:space="0" w:color="000000"/>
+                <w:right w:val="none" w:sz="0" w:space="0" w:color="000000"/>
+              </w:pBdr>
+              <w:spacing w:after="100" w:before="100" w:line="240"/>
+              <w:ind w:left="100" w:right="100" w:firstLine="0" w:firstLineChars="0"/>
+            </w:pPr>
+            <w:r>
+              <w:rPr>
+                <w:rFonts w:ascii="Helvetica" w:hAnsi="Helvetica" w:eastAsia="Helvetica" w:cs="Helvetica"/>
+                <w:i w:val="false"/>
+                <w:b w:val="false"/>
+                <w:u w:val="none"/>
+                <w:sz w:val="22"/>
+                <w:szCs w:val="22"/>
+                <w:color w:val="000000"/>
+              </w:rPr>
+              <w:t xml:space="preserve">102 (35.4)</w:t>
+            </w:r>
+          </w:p>
+        </w:tc>
+        <w:tc>
+          <w:tcPr>
+            <w:tcBorders>
+              <w:bottom w:val="none" w:sz="0" w:space="0" w:color="000000"/>
+              <w:top w:val="none" w:sz="0" w:space="0" w:color="000000"/>
+              <w:left w:val="none" w:sz="0" w:space="0" w:color="000000"/>
+              <w:right w:val="none" w:sz="0" w:space="0" w:color="000000"/>
+            </w:tcBorders>
+            <w:shd w:val="clear" w:color="auto" w:fill="FFFFFF"/>
+            <w:tcMar>
+              <w:top w:w="0" w:type="dxa"/>
+              <w:bottom w:w="0" w:type="dxa"/>
+              <w:left w:w="0" w:type="dxa"/>
+              <w:right w:w="0" w:type="dxa"/>
+            </w:tcMar>
+            <w:vAlign w:val="center"/>
+          </w:tcPr>
+          <w:p>
+            <w:pPr>
+              <w:pStyle w:val="Normal"/>
+              <w:jc w:val="left"/>
+              <w:pBdr>
+                <w:bottom w:val="none" w:sz="0" w:space="0" w:color="000000"/>
+                <w:top w:val="none" w:sz="0" w:space="0" w:color="000000"/>
+                <w:left w:val="none" w:sz="0" w:space="0" w:color="000000"/>
+                <w:right w:val="none" w:sz="0" w:space="0" w:color="000000"/>
+              </w:pBdr>
+              <w:spacing w:after="100" w:before="100" w:line="240"/>
+              <w:ind w:left="100" w:right="100" w:firstLine="0" w:firstLineChars="0"/>
+            </w:pPr>
+            <w:r>
+              <w:rPr>
+                <w:rFonts w:ascii="Helvetica" w:hAnsi="Helvetica" w:eastAsia="Helvetica" w:cs="Helvetica"/>
+                <w:i w:val="false"/>
+                <w:b w:val="false"/>
+                <w:u w:val="none"/>
+                <w:sz w:val="22"/>
+                <w:szCs w:val="22"/>
+                <w:color w:val="000000"/>
+              </w:rPr>
+              <w:t xml:space="preserve">97 (38.6)</w:t>
+            </w:r>
+          </w:p>
+        </w:tc>
+        <w:tc>
+          <w:tcPr>
+            <w:tcBorders>
+              <w:bottom w:val="none" w:sz="0" w:space="0" w:color="000000"/>
+              <w:top w:val="none" w:sz="0" w:space="0" w:color="000000"/>
+              <w:left w:val="none" w:sz="0" w:space="0" w:color="000000"/>
+              <w:right w:val="none" w:sz="0" w:space="0" w:color="000000"/>
+            </w:tcBorders>
+            <w:shd w:val="clear" w:color="auto" w:fill="FFFFFF"/>
+            <w:tcMar>
+              <w:top w:w="0" w:type="dxa"/>
+              <w:bottom w:w="0" w:type="dxa"/>
+              <w:left w:w="0" w:type="dxa"/>
+              <w:right w:w="0" w:type="dxa"/>
+            </w:tcMar>
+            <w:vAlign w:val="center"/>
+          </w:tcPr>
+          <w:p>
+            <w:pPr>
+              <w:pStyle w:val="Normal"/>
+              <w:jc w:val="left"/>
+              <w:pBdr>
+                <w:bottom w:val="none" w:sz="0" w:space="0" w:color="000000"/>
+                <w:top w:val="none" w:sz="0" w:space="0" w:color="000000"/>
+                <w:left w:val="none" w:sz="0" w:space="0" w:color="000000"/>
+                <w:right w:val="none" w:sz="0" w:space="0" w:color="000000"/>
+              </w:pBdr>
+              <w:spacing w:after="100" w:before="100" w:line="240"/>
+              <w:ind w:left="100" w:right="100" w:firstLine="0" w:firstLineChars="0"/>
+            </w:pPr>
+            <w:r>
+              <w:rPr>
+                <w:rFonts w:ascii="Helvetica" w:hAnsi="Helvetica" w:eastAsia="Helvetica" w:cs="Helvetica"/>
+                <w:i w:val="false"/>
+                <w:b w:val="false"/>
+                <w:u w:val="none"/>
+                <w:sz w:val="22"/>
+                <w:szCs w:val="22"/>
+                <w:color w:val="000000"/>
+              </w:rPr>
+              <w:t xml:space="preserve">412 (42.0)</w:t>
+            </w:r>
+          </w:p>
+        </w:tc>
+        <w:tc>
+          <w:tcPr>
+            <w:tcBorders>
+              <w:bottom w:val="none" w:sz="0" w:space="0" w:color="000000"/>
+              <w:top w:val="none" w:sz="0" w:space="0" w:color="000000"/>
+              <w:left w:val="none" w:sz="0" w:space="0" w:color="000000"/>
+              <w:right w:val="none" w:sz="0" w:space="0" w:color="000000"/>
+            </w:tcBorders>
+            <w:shd w:val="clear" w:color="auto" w:fill="FFFFFF"/>
+            <w:tcMar>
+              <w:top w:w="0" w:type="dxa"/>
+              <w:bottom w:w="0" w:type="dxa"/>
+              <w:left w:w="0" w:type="dxa"/>
+              <w:right w:w="0" w:type="dxa"/>
+            </w:tcMar>
+            <w:vAlign w:val="center"/>
+          </w:tcPr>
+          <w:p>
+            <w:pPr>
+              <w:pStyle w:val="Normal"/>
+              <w:jc w:val="left"/>
+              <w:pBdr>
+                <w:bottom w:val="none" w:sz="0" w:space="0" w:color="000000"/>
+                <w:top w:val="none" w:sz="0" w:space="0" w:color="000000"/>
+                <w:left w:val="none" w:sz="0" w:space="0" w:color="000000"/>
+                <w:right w:val="none" w:sz="0" w:space="0" w:color="000000"/>
+              </w:pBdr>
+              <w:spacing w:after="100" w:before="100" w:line="240"/>
+              <w:ind w:left="100" w:right="100" w:firstLine="0" w:firstLineChars="0"/>
+            </w:pPr>
+            <w:r>
+              <w:rPr>
+                <w:rFonts w:ascii="Helvetica" w:hAnsi="Helvetica" w:eastAsia="Helvetica" w:cs="Helvetica"/>
+                <w:i w:val="false"/>
+                <w:b w:val="false"/>
+                <w:u w:val="none"/>
+                <w:sz w:val="22"/>
+                <w:szCs w:val="22"/>
+                <w:color w:val="000000"/>
+              </w:rPr>
+              <w:t xml:space="preserve"/>
+            </w:r>
+          </w:p>
+        </w:tc>
+      </w:tr>
+      <w:tr>
+        <w:trPr>
+          <w:trHeight w:val="360" w:hRule="auto"/>
+        </w:trPr>
+        body19
         <w:tc>
           <w:tcPr>
             <w:tcBorders>
@@ -6002,6 +6316,11 @@
     </w:sectPr>
   </w:body>
 </w:document>
+</file>
+
+<file path=word/comments.xml><?xml version="1.0" encoding="utf-8"?>
+<w:comments xmlns:wpc="http://schemas.microsoft.com/office/word/2010/wordprocessingCanvas" xmlns:mo="http://schemas.microsoft.com/office/mac/office/2008/main" xmlns:mc="http://schemas.openxmlformats.org/markup-compatibility/2006" xmlns:mv="urn:schemas-microsoft-com:mac:vml" xmlns:o="urn:schemas-microsoft-com:office:office" xmlns:r="http://schemas.openxmlformats.org/officeDocument/2006/relationships" xmlns:m="http://schemas.openxmlformats.org/officeDocument/2006/math" xmlns:v="urn:schemas-microsoft-com:vml" xmlns:wp14="http://schemas.microsoft.com/office/word/2010/wordprocessingDrawing" xmlns:wp="http://schemas.openxmlformats.org/drawingml/2006/wordprocessingDrawing" xmlns:w10="urn:schemas-microsoft-com:office:word" xmlns:w="http://schemas.openxmlformats.org/wordprocessingml/2006/main" xmlns:w14="http://schemas.microsoft.com/office/word/2010/wordml" xmlns:wpg="http://schemas.microsoft.com/office/word/2010/wordprocessingGroup" xmlns:wpi="http://schemas.microsoft.com/office/word/2010/wordprocessingInk" xmlns:wne="http://schemas.microsoft.com/office/word/2006/wordml" xmlns:wps="http://schemas.microsoft.com/office/word/2010/wordprocessingShape" mc:Ignorable="w14 wp14">
+</w:comments>
 </file>
 
 <file path=word/footnotes.xml><?xml version="1.0" encoding="utf-8"?>

</xml_diff>